<commit_message>
added line spacing support, tried to fix indentation error in numbering lists
</commit_message>
<xml_diff>
--- a/tests/outputs/test_reso.docx
+++ b/tests/outputs/test_reso.docx
@@ -663,15 +663,16 @@
         <w:t>Develop multilateral student exchange programs focused on sustainability.</w:t>
       </w:r>
     </w:p>
-    <w:p/>
     <w:p>
       <w:pPr>
         <w:numPr>
           <w:ilvl w:val="0"/>
           <w:numId w:val="2"/>
         </w:numPr>
-        <w:ind w:left="720" w:hanging="360"/>
-      </w:pPr>
+        <w:spacing w:line="480" w:lineRule="auto"/>
+        <w:ind w:left="461" w:hanging="461"/>
+      </w:pPr>
+      <w:r/>
       <w:r>
         <w:rPr>
           <w:b w:val="0"/>
@@ -681,15 +682,16 @@
         </w:rPr>
       </w:r>
     </w:p>
-    <w:p/>
     <w:p>
       <w:pPr>
         <w:numPr>
           <w:ilvl w:val="1"/>
           <w:numId w:val="3"/>
         </w:numPr>
-        <w:ind w:left="1440" w:hanging="360"/>
-      </w:pPr>
+        <w:spacing w:line="480" w:lineRule="auto"/>
+        <w:ind w:left="921" w:hanging="461"/>
+      </w:pPr>
+      <w:r/>
       <w:r>
         <w:rPr>
           <w:b w:val="0"/>
@@ -700,15 +702,16 @@
         <w:t>Nationally Determined Contributions that exceed current pledges,</w:t>
       </w:r>
     </w:p>
-    <w:p/>
     <w:p>
       <w:pPr>
         <w:numPr>
           <w:ilvl w:val="2"/>
           <w:numId w:val="4"/>
         </w:numPr>
-        <w:ind w:left="2160" w:hanging="360"/>
-      </w:pPr>
+        <w:spacing w:line="480" w:lineRule="auto"/>
+        <w:ind w:left="1382" w:hanging="461"/>
+      </w:pPr>
+      <w:r/>
       <w:r>
         <w:rPr>
           <w:b w:val="0"/>
@@ -719,15 +722,16 @@
         <w:t>Carbon pricing mechanisms</w:t>
       </w:r>
     </w:p>
-    <w:p/>
     <w:p>
       <w:pPr>
         <w:numPr>
           <w:ilvl w:val="2"/>
           <w:numId w:val="5"/>
         </w:numPr>
-        <w:ind w:left="2160" w:hanging="360"/>
-      </w:pPr>
+        <w:spacing w:line="480" w:lineRule="auto"/>
+        <w:ind w:left="1382" w:hanging="461"/>
+      </w:pPr>
+      <w:r/>
       <w:r>
         <w:rPr>
           <w:b w:val="0"/>
@@ -738,15 +742,16 @@
         <w:t>Renewable energy investments</w:t>
       </w:r>
     </w:p>
-    <w:p/>
     <w:p>
       <w:pPr>
         <w:numPr>
           <w:ilvl w:val="1"/>
           <w:numId w:val="6"/>
         </w:numPr>
-        <w:ind w:left="1440" w:hanging="360"/>
-      </w:pPr>
+        <w:spacing w:line="480" w:lineRule="auto"/>
+        <w:ind w:left="921" w:hanging="461"/>
+      </w:pPr>
+      <w:r/>
       <w:r>
         <w:rPr>
           <w:b w:val="0"/>
@@ -757,15 +762,16 @@
         <w:t>Regular public reporting of emissions,</w:t>
       </w:r>
     </w:p>
-    <w:p/>
     <w:p>
       <w:pPr>
         <w:numPr>
           <w:ilvl w:val="0"/>
           <w:numId w:val="7"/>
         </w:numPr>
-        <w:ind w:left="720" w:hanging="360"/>
-      </w:pPr>
+        <w:spacing w:line="480" w:lineRule="auto"/>
+        <w:ind w:left="461" w:hanging="461"/>
+      </w:pPr>
+      <w:r/>
       <w:r>
         <w:rPr>
           <w:b w:val="0"/>
@@ -775,15 +781,16 @@
         </w:rPr>
       </w:r>
     </w:p>
-    <w:p/>
     <w:p>
       <w:pPr>
         <w:numPr>
           <w:ilvl w:val="1"/>
           <w:numId w:val="8"/>
         </w:numPr>
-        <w:ind w:left="1440" w:hanging="360"/>
-      </w:pPr>
+        <w:spacing w:line="480" w:lineRule="auto"/>
+        <w:ind w:left="921" w:hanging="461"/>
+      </w:pPr>
+      <w:r/>
       <w:r>
         <w:rPr>
           <w:b w:val="0"/>
@@ -794,15 +801,16 @@
         <w:t>At least $100 billion annually to the Green Climate Fund,</w:t>
       </w:r>
     </w:p>
-    <w:p/>
     <w:p>
       <w:pPr>
         <w:numPr>
           <w:ilvl w:val="2"/>
           <w:numId w:val="9"/>
         </w:numPr>
-        <w:ind w:left="2160" w:hanging="360"/>
-      </w:pPr>
+        <w:spacing w:line="480" w:lineRule="auto"/>
+        <w:ind w:left="1382" w:hanging="461"/>
+      </w:pPr>
+      <w:r/>
       <w:r>
         <w:rPr>
           <w:b w:val="0"/>
@@ -813,15 +821,16 @@
         <w:t>50% for adaptation</w:t>
       </w:r>
     </w:p>
-    <w:p/>
     <w:p>
       <w:pPr>
         <w:numPr>
           <w:ilvl w:val="2"/>
           <w:numId w:val="10"/>
         </w:numPr>
-        <w:ind w:left="2160" w:hanging="360"/>
-      </w:pPr>
+        <w:spacing w:line="480" w:lineRule="auto"/>
+        <w:ind w:left="1382" w:hanging="461"/>
+      </w:pPr>
+      <w:r/>
       <w:r>
         <w:rPr>
           <w:b w:val="0"/>
@@ -1636,6 +1645,7 @@
     <w:qFormat/>
     <w:pPr>
       <w:widowControl w:val="0"/>
+      <w:spacing w:line="480" w:lineRule="auto"/>
       <w:jc w:val="both"/>
     </w:pPr>
     <w:rPr>

</xml_diff>

<commit_message>
refined tests; update CLI
</commit_message>
<xml_diff>
--- a/tests/outputs/test_reso.docx
+++ b/tests/outputs/test_reso.docx
@@ -115,9 +115,9 @@
       <w:r>
         <w:rPr>
           <w:b w:val="0"/>
-          <w:i w:val="0"/>
+          <w:i/>
           <w:sz w:val="24"/>
-          <w:u w:val="single"/>
+          <w:u w:val="none"/>
         </w:rPr>
         <w:t>Alarmed by</w:t>
       </w:r>
@@ -138,9 +138,9 @@
       <w:r>
         <w:rPr>
           <w:b w:val="0"/>
-          <w:i w:val="0"/>
+          <w:i/>
           <w:sz w:val="24"/>
-          <w:u w:val="single"/>
+          <w:u w:val="none"/>
         </w:rPr>
         <w:t>Recognizing</w:t>
       </w:r>
@@ -161,9 +161,9 @@
       <w:r>
         <w:rPr>
           <w:b w:val="0"/>
-          <w:i w:val="0"/>
+          <w:i/>
           <w:sz w:val="24"/>
-          <w:u w:val="single"/>
+          <w:u w:val="none"/>
         </w:rPr>
         <w:t>Noting with concern</w:t>
       </w:r>

</xml_diff>